<commit_message>
updated project design doc
</commit_message>
<xml_diff>
--- a/doc/Project Design.docx
+++ b/doc/Project Design.docx
@@ -1,230 +1,911 @@
 
-<file path=word/document22.xml><?xml version="1.0" encoding="utf-8"?>
-<w:document xmlns:wpc="http://schemas.microsoft.com/office/word/2010/wordprocessingCanvas" xmlns:mc="http://schemas.openxmlformats.org/markup-compatibility/2006" xmlns:o="urn:schemas-microsoft-com:office:office" xmlns:r="http://schemas.openxmlformats.org/officeDocument/2006/relationships" xmlns:m="http://schemas.openxmlformats.org/officeDocument/2006/math" xmlns:v="urn:schemas-microsoft-com:vml" xmlns:wp14="http://schemas.microsoft.com/office/word/2010/wordprocessingDrawing" xmlns:wp="http://schemas.openxmlformats.org/drawingml/2006/wordprocessingDrawing" xmlns:w10="urn:schemas-microsoft-com:office:word" xmlns:w="http://schemas.openxmlformats.org/wordprocessingml/2006/main" xmlns:w14="http://schemas.microsoft.com/office/word/2010/wordml" xmlns:w15="http://schemas.microsoft.com/office/word/2012/wordml" xmlns:wpg="http://schemas.microsoft.com/office/word/2010/wordprocessingGroup" xmlns:wpi="http://schemas.microsoft.com/office/word/2010/wordprocessingInk" xmlns:wne="http://schemas.microsoft.com/office/word/2006/wordml" xmlns:wps="http://schemas.microsoft.com/office/word/2010/wordprocessingShape" mc:Ignorable="w14 w15 wp14">
+<file path=word/document.xml><?xml version="1.0" encoding="utf-8"?>
+<w:document xmlns:wpc="http://schemas.microsoft.com/office/word/2010/wordprocessingCanvas" xmlns:cx="http://schemas.microsoft.com/office/drawing/2014/chartex" xmlns:cx1="http://schemas.microsoft.com/office/drawing/2015/9/8/chartex" xmlns:cx2="http://schemas.microsoft.com/office/drawing/2015/10/21/chartex" xmlns:cx3="http://schemas.microsoft.com/office/drawing/2016/5/9/chartex" xmlns:cx4="http://schemas.microsoft.com/office/drawing/2016/5/10/chartex" xmlns:cx5="http://schemas.microsoft.com/office/drawing/2016/5/11/chartex" xmlns:cx6="http://schemas.microsoft.com/office/drawing/2016/5/12/chartex" xmlns:cx7="http://schemas.microsoft.com/office/drawing/2016/5/13/chartex" xmlns:cx8="http://schemas.microsoft.com/office/drawing/2016/5/14/chartex" xmlns:mc="http://schemas.openxmlformats.org/markup-compatibility/2006" xmlns:aink="http://schemas.microsoft.com/office/drawing/2016/ink" xmlns:am3d="http://schemas.microsoft.com/office/drawing/2017/model3d" xmlns:o="urn:schemas-microsoft-com:office:office" xmlns:r="http://schemas.openxmlformats.org/officeDocument/2006/relationships" xmlns:m="http://schemas.openxmlformats.org/officeDocument/2006/math" xmlns:v="urn:schemas-microsoft-com:vml" xmlns:wp14="http://schemas.microsoft.com/office/word/2010/wordprocessingDrawing" xmlns:wp="http://schemas.openxmlformats.org/drawingml/2006/wordprocessingDrawing" xmlns:w10="urn:schemas-microsoft-com:office:word" xmlns:w="http://schemas.openxmlformats.org/wordprocessingml/2006/main" xmlns:w14="http://schemas.microsoft.com/office/word/2010/wordml" xmlns:w15="http://schemas.microsoft.com/office/word/2012/wordml" xmlns:w16cex="http://schemas.microsoft.com/office/word/2018/wordml/cex" xmlns:w16cid="http://schemas.microsoft.com/office/word/2016/wordml/cid" xmlns:w16="http://schemas.microsoft.com/office/word/2018/wordml" xmlns:w16se="http://schemas.microsoft.com/office/word/2015/wordml/symex" xmlns:wpg="http://schemas.microsoft.com/office/word/2010/wordprocessingGroup" xmlns:wpi="http://schemas.microsoft.com/office/word/2010/wordprocessingInk" xmlns:wne="http://schemas.microsoft.com/office/word/2006/wordml" xmlns:wps="http://schemas.microsoft.com/office/word/2010/wordprocessingShape" mc:Ignorable="w14 w15 w16se w16cid w16 w16cex wp14">
   <w:body>
-    <w:p xmlns:wp14="http://schemas.microsoft.com/office/word/2010/wordml" wp14:textId="550C8057">
-      <w:bookmarkStart w:name="_GoBack" w:id="0"/>
-      <w:bookmarkEnd w:id="0"/>
-      <w:r>
-        <w:rPr/>
+    <w:p>
+      <w:r>
         <w:t>Research topic</w:t>
       </w:r>
     </w:p>
     <w:p>
       <w:pPr>
-        <w:pStyle w:val="Normal"/>
         <w:ind w:firstLine="720"/>
       </w:pPr>
       <w:r>
-        <w:rPr/>
         <w:t>Solar energy generation</w:t>
       </w:r>
     </w:p>
     <w:p>
       <w:pPr>
-        <w:pStyle w:val="Normal"/>
         <w:ind w:firstLine="720"/>
       </w:pPr>
       <w:r>
-        <w:rPr/>
         <w:t>Utilization of solar in non-domestic entities</w:t>
       </w:r>
     </w:p>
     <w:p>
       <w:pPr>
-        <w:pStyle w:val="Normal"/>
         <w:ind w:firstLine="720"/>
       </w:pPr>
       <w:r>
-        <w:rPr/>
         <w:t>Solar panel imports</w:t>
       </w:r>
     </w:p>
     <w:p>
       <w:pPr>
-        <w:pStyle w:val="Normal"/>
         <w:ind w:firstLine="720"/>
       </w:pPr>
       <w:r>
-        <w:rPr/>
         <w:t>Amount of energy export (to Singapore?)</w:t>
       </w:r>
     </w:p>
     <w:p>
       <w:pPr>
-        <w:pStyle w:val="Normal"/>
         <w:ind w:firstLine="720"/>
       </w:pPr>
       <w:r>
-        <w:rPr/>
         <w:t>Number of households having panel installed</w:t>
       </w:r>
     </w:p>
     <w:p>
       <w:pPr>
-        <w:pStyle w:val="Normal"/>
         <w:ind w:left="720" w:firstLine="720"/>
       </w:pPr>
       <w:r>
-        <w:rPr/>
         <w:t>Amount of electricity generated</w:t>
       </w:r>
     </w:p>
     <w:p>
       <w:pPr>
-        <w:pStyle w:val="Normal"/>
         <w:ind w:left="720" w:firstLine="720"/>
       </w:pPr>
       <w:r>
-        <w:rPr/>
         <w:t>Amount of electricity consumed</w:t>
       </w:r>
     </w:p>
     <w:p>
       <w:pPr>
-        <w:pStyle w:val="Normal"/>
-        <w:ind w:left="720" w:firstLine="0"/>
-      </w:pPr>
-      <w:r>
-        <w:rPr/>
+        <w:ind w:left="720"/>
+      </w:pPr>
+      <w:r>
         <w:t>Solar power stat in AUS</w:t>
       </w:r>
     </w:p>
     <w:p>
       <w:pPr>
-        <w:pStyle w:val="Normal"/>
-        <w:ind w:left="720" w:firstLine="0"/>
-      </w:pPr>
-      <w:r>
-        <w:rPr/>
+        <w:ind w:left="720"/>
+      </w:pPr>
+      <w:r>
         <w:t>Solar pricing</w:t>
       </w:r>
     </w:p>
     <w:p>
-      <w:pPr>
-        <w:pStyle w:val="Normal"/>
-      </w:pPr>
-      <w:r>
-        <w:rPr/>
+      <w:r>
         <w:t>Research question options</w:t>
       </w:r>
     </w:p>
     <w:p>
       <w:pPr>
-        <w:pStyle w:val="Normal"/>
         <w:ind w:firstLine="720"/>
       </w:pPr>
       <w:r>
-        <w:rPr/>
         <w:t>Electricity price throughout day, season, location</w:t>
       </w:r>
     </w:p>
     <w:p>
       <w:pPr>
-        <w:pStyle w:val="Normal"/>
         <w:ind w:left="720" w:firstLine="720"/>
       </w:pPr>
       <w:r>
-        <w:rPr/>
         <w:t>Peak price optimization</w:t>
       </w:r>
     </w:p>
     <w:p>
       <w:pPr>
-        <w:pStyle w:val="Normal"/>
-        <w:ind w:left="720" w:firstLine="0"/>
-      </w:pPr>
-      <w:r>
-        <w:rPr/>
+        <w:ind w:left="720"/>
+      </w:pPr>
+      <w:r>
         <w:t>Maximization on saving on electricity bill</w:t>
       </w:r>
     </w:p>
     <w:p>
-      <w:pPr>
-        <w:pStyle w:val="Normal"/>
-      </w:pPr>
-      <w:r>
-        <w:rPr/>
+      <w:r>
         <w:t>Analysis</w:t>
       </w:r>
     </w:p>
     <w:p>
       <w:pPr>
-        <w:pStyle w:val="Normal"/>
         <w:ind w:firstLine="720"/>
       </w:pPr>
       <w:r>
-        <w:rPr/>
         <w:t xml:space="preserve">Model </w:t>
       </w:r>
     </w:p>
     <w:p>
       <w:pPr>
-        <w:pStyle w:val="Normal"/>
         <w:ind w:firstLine="720"/>
       </w:pPr>
     </w:p>
     <w:p>
-      <w:pPr>
-        <w:pStyle w:val="Normal"/>
-        <w:ind w:firstLine="0"/>
-      </w:pPr>
-      <w:r>
-        <w:rPr/>
+      <w:r>
         <w:t>Data warehouse setup and justification</w:t>
       </w:r>
     </w:p>
-    <w:p>
-      <w:pPr>
-        <w:pStyle w:val="Normal"/>
-        <w:ind w:firstLine="0"/>
-      </w:pPr>
-    </w:p>
-    <w:p>
-      <w:pPr>
-        <w:pStyle w:val="Normal"/>
-        <w:ind w:firstLine="0"/>
-      </w:pPr>
-      <w:proofErr w:type="spellStart"/>
-      <w:r>
-        <w:rPr/>
-        <w:t>Github</w:t>
-      </w:r>
-      <w:proofErr w:type="spellEnd"/>
-      <w:r>
-        <w:rPr/>
-        <w:t xml:space="preserve"> repository setup</w:t>
-      </w:r>
-    </w:p>
-    <w:p>
-      <w:pPr>
-        <w:pStyle w:val="Normal"/>
-        <w:ind w:firstLine="0"/>
-      </w:pPr>
-    </w:p>
-    <w:p>
-      <w:pPr>
-        <w:pStyle w:val="Normal"/>
-        <w:ind w:firstLine="0"/>
-      </w:pPr>
-    </w:p>
-    <w:p>
-      <w:pPr>
-        <w:pStyle w:val="Normal"/>
-        <w:ind w:firstLine="0"/>
-      </w:pPr>
-      <w:r>
-        <w:rPr/>
+    <w:p/>
+    <w:p>
+      <w:r>
+        <w:t>Github repository setup</w:t>
+      </w:r>
+    </w:p>
+    <w:p>
+      <w:r>
+        <w:t>Git branching strategy</w:t>
+      </w:r>
+    </w:p>
+    <w:p>
+      <w:r>
+        <w:tab/>
+        <w:t>Git Feature Branch Workflow (</w:t>
+      </w:r>
+      <w:hyperlink r:id="rId8" w:history="1">
+        <w:r>
+          <w:rPr>
+            <w:rStyle w:val="Hyperlink"/>
+          </w:rPr>
+          <w:t>https://www.atlassian.com/git/tutorials/comparing-workflows/feature-branch-workflow</w:t>
+        </w:r>
+      </w:hyperlink>
+      <w:r>
+        <w:t>)</w:t>
+      </w:r>
+    </w:p>
+    <w:p>
+      <w:pPr>
+        <w:pStyle w:val="ListParagraph"/>
+        <w:numPr>
+          <w:ilvl w:val="0"/>
+          <w:numId w:val="2"/>
+        </w:numPr>
+        <w:rPr>
+          <w:rStyle w:val="hljs-literal"/>
+        </w:rPr>
+      </w:pPr>
+      <w:r>
+        <w:rPr>
+          <w:rFonts w:ascii="Courier" w:hAnsi="Courier"/>
+          <w:color w:val="EBECF0"/>
+          <w:sz w:val="23"/>
+          <w:szCs w:val="23"/>
+          <w:shd w:val="clear" w:color="auto" w:fill="091E42"/>
+        </w:rPr>
+        <w:t xml:space="preserve">git checkout </w:t>
+      </w:r>
+      <w:r>
+        <w:rPr>
+          <w:rStyle w:val="hljs-keyword"/>
+          <w:rFonts w:ascii="Courier" w:hAnsi="Courier"/>
+          <w:color w:val="00875A"/>
+          <w:sz w:val="23"/>
+          <w:szCs w:val="23"/>
+        </w:rPr>
+        <w:t>master</w:t>
+      </w:r>
+      <w:r>
+        <w:rPr>
+          <w:rFonts w:ascii="Courier" w:hAnsi="Courier"/>
+          <w:color w:val="EBECF0"/>
+          <w:sz w:val="23"/>
+          <w:szCs w:val="23"/>
+          <w:shd w:val="clear" w:color="auto" w:fill="091E42"/>
+        </w:rPr>
+        <w:t xml:space="preserve"> </w:t>
+      </w:r>
+      <w:r>
+        <w:rPr>
+          <w:rStyle w:val="hljs-title"/>
+          <w:rFonts w:ascii="Courier" w:hAnsi="Courier"/>
+          <w:color w:val="0065FF"/>
+          <w:sz w:val="23"/>
+          <w:szCs w:val="23"/>
+        </w:rPr>
+        <w:t>git</w:t>
+      </w:r>
+      <w:r>
+        <w:rPr>
+          <w:rFonts w:ascii="Courier" w:hAnsi="Courier"/>
+          <w:color w:val="EBECF0"/>
+          <w:sz w:val="23"/>
+          <w:szCs w:val="23"/>
+          <w:shd w:val="clear" w:color="auto" w:fill="091E42"/>
+        </w:rPr>
+        <w:t xml:space="preserve"> fetch origin git reset --hard origin/</w:t>
+      </w:r>
+      <w:r>
+        <w:rPr>
+          <w:rStyle w:val="hljs-literal"/>
+          <w:rFonts w:ascii="Courier" w:hAnsi="Courier"/>
+          <w:color w:val="00B8D9"/>
+          <w:sz w:val="23"/>
+          <w:szCs w:val="23"/>
+        </w:rPr>
+        <w:t>master</w:t>
+      </w:r>
+    </w:p>
+    <w:p>
+      <w:pPr>
+        <w:pStyle w:val="ListParagraph"/>
+        <w:numPr>
+          <w:ilvl w:val="0"/>
+          <w:numId w:val="2"/>
+        </w:numPr>
+      </w:pPr>
+      <w:r>
+        <w:rPr>
+          <w:rFonts w:ascii="Courier" w:hAnsi="Courier"/>
+          <w:color w:val="EBECF0"/>
+          <w:sz w:val="23"/>
+          <w:szCs w:val="23"/>
+          <w:shd w:val="clear" w:color="auto" w:fill="091E42"/>
+        </w:rPr>
+        <w:t xml:space="preserve">git checkout -b </w:t>
+      </w:r>
+      <w:r>
+        <w:rPr>
+          <w:rStyle w:val="hljs-keyword"/>
+          <w:rFonts w:ascii="Courier" w:hAnsi="Courier"/>
+          <w:color w:val="00875A"/>
+          <w:sz w:val="23"/>
+          <w:szCs w:val="23"/>
+        </w:rPr>
+        <w:t>new</w:t>
+      </w:r>
+      <w:r>
+        <w:rPr>
+          <w:rFonts w:ascii="Courier" w:hAnsi="Courier"/>
+          <w:color w:val="EBECF0"/>
+          <w:sz w:val="23"/>
+          <w:szCs w:val="23"/>
+          <w:shd w:val="clear" w:color="auto" w:fill="091E42"/>
+        </w:rPr>
+        <w:t>-feature</w:t>
+      </w:r>
+    </w:p>
+    <w:p>
+      <w:pPr>
+        <w:pStyle w:val="ListParagraph"/>
+        <w:numPr>
+          <w:ilvl w:val="0"/>
+          <w:numId w:val="2"/>
+        </w:numPr>
+        <w:rPr>
+          <w:rStyle w:val="bash"/>
+        </w:rPr>
+      </w:pPr>
+      <w:r>
+        <w:rPr>
+          <w:rFonts w:ascii="Courier" w:hAnsi="Courier"/>
+          <w:color w:val="EBECF0"/>
+          <w:sz w:val="23"/>
+          <w:szCs w:val="23"/>
+          <w:shd w:val="clear" w:color="auto" w:fill="091E42"/>
+        </w:rPr>
+        <w:t xml:space="preserve">git status git </w:t>
+      </w:r>
+      <w:r>
+        <w:rPr>
+          <w:rStyle w:val="hljs-keyword"/>
+          <w:rFonts w:ascii="Courier" w:hAnsi="Courier"/>
+          <w:color w:val="00875A"/>
+          <w:sz w:val="23"/>
+          <w:szCs w:val="23"/>
+        </w:rPr>
+        <w:t>add</w:t>
+      </w:r>
+      <w:r>
+        <w:rPr>
+          <w:rStyle w:val="bash"/>
+          <w:rFonts w:ascii="Courier" w:hAnsi="Courier"/>
+          <w:color w:val="EBECF0"/>
+          <w:sz w:val="23"/>
+          <w:szCs w:val="23"/>
+        </w:rPr>
+        <w:t xml:space="preserve"> </w:t>
+      </w:r>
+      <w:r>
+        <w:rPr>
+          <w:rStyle w:val="bash"/>
+        </w:rPr>
+        <w:t xml:space="preserve"> git commit</w:t>
+      </w:r>
+    </w:p>
+    <w:p>
+      <w:pPr>
+        <w:pStyle w:val="ListParagraph"/>
+        <w:numPr>
+          <w:ilvl w:val="0"/>
+          <w:numId w:val="2"/>
+        </w:numPr>
+        <w:rPr>
+          <w:rStyle w:val="hljs-builtin"/>
+        </w:rPr>
+      </w:pPr>
+      <w:r>
+        <w:rPr>
+          <w:rFonts w:ascii="Courier" w:hAnsi="Courier"/>
+          <w:color w:val="EBECF0"/>
+          <w:sz w:val="23"/>
+          <w:szCs w:val="23"/>
+          <w:shd w:val="clear" w:color="auto" w:fill="091E42"/>
+        </w:rPr>
+        <w:t xml:space="preserve">git </w:t>
+      </w:r>
+      <w:r>
+        <w:rPr>
+          <w:rStyle w:val="hljs-builtin"/>
+          <w:rFonts w:ascii="Courier" w:hAnsi="Courier"/>
+          <w:color w:val="DE350B"/>
+          <w:sz w:val="23"/>
+          <w:szCs w:val="23"/>
+        </w:rPr>
+        <w:t>push</w:t>
+      </w:r>
+      <w:r>
+        <w:rPr>
+          <w:rFonts w:ascii="Courier" w:hAnsi="Courier"/>
+          <w:color w:val="EBECF0"/>
+          <w:sz w:val="23"/>
+          <w:szCs w:val="23"/>
+          <w:shd w:val="clear" w:color="auto" w:fill="091E42"/>
+        </w:rPr>
+        <w:t xml:space="preserve"> -u </w:t>
+      </w:r>
+      <w:r>
+        <w:rPr>
+          <w:rStyle w:val="hljs-builtin"/>
+          <w:rFonts w:ascii="Courier" w:hAnsi="Courier"/>
+          <w:color w:val="DE350B"/>
+          <w:sz w:val="23"/>
+          <w:szCs w:val="23"/>
+        </w:rPr>
+        <w:t>origin</w:t>
+      </w:r>
+      <w:r>
+        <w:rPr>
+          <w:rFonts w:ascii="Courier" w:hAnsi="Courier"/>
+          <w:color w:val="EBECF0"/>
+          <w:sz w:val="23"/>
+          <w:szCs w:val="23"/>
+          <w:shd w:val="clear" w:color="auto" w:fill="091E42"/>
+        </w:rPr>
+        <w:t xml:space="preserve"> </w:t>
+      </w:r>
+      <w:r>
+        <w:rPr>
+          <w:rStyle w:val="hljs-builtin"/>
+          <w:rFonts w:ascii="Courier" w:hAnsi="Courier"/>
+          <w:color w:val="DE350B"/>
+          <w:sz w:val="23"/>
+          <w:szCs w:val="23"/>
+        </w:rPr>
+        <w:t>new</w:t>
+      </w:r>
+      <w:r>
+        <w:rPr>
+          <w:rFonts w:ascii="Courier" w:hAnsi="Courier"/>
+          <w:color w:val="EBECF0"/>
+          <w:sz w:val="23"/>
+          <w:szCs w:val="23"/>
+          <w:shd w:val="clear" w:color="auto" w:fill="091E42"/>
+        </w:rPr>
+        <w:t>-</w:t>
+      </w:r>
+      <w:r>
+        <w:rPr>
+          <w:rStyle w:val="hljs-builtin"/>
+          <w:rFonts w:ascii="Courier" w:hAnsi="Courier"/>
+          <w:color w:val="DE350B"/>
+          <w:sz w:val="23"/>
+          <w:szCs w:val="23"/>
+        </w:rPr>
+        <w:t>feature</w:t>
+      </w:r>
+    </w:p>
+    <w:p>
+      <w:pPr>
+        <w:pStyle w:val="NormalWeb"/>
+        <w:shd w:val="clear" w:color="auto" w:fill="F5F5F5"/>
+        <w:spacing w:before="0" w:beforeAutospacing="0" w:after="435" w:afterAutospacing="0"/>
+        <w:ind w:left="720"/>
+        <w:rPr>
+          <w:rFonts w:ascii="Segoe UI" w:hAnsi="Segoe UI" w:cs="Segoe UI"/>
+          <w:color w:val="4D4D4D"/>
+          <w:sz w:val="27"/>
+          <w:szCs w:val="27"/>
+        </w:rPr>
+      </w:pPr>
+      <w:r>
+        <w:rPr>
+          <w:rFonts w:ascii="Segoe UI" w:hAnsi="Segoe UI" w:cs="Segoe UI"/>
+          <w:color w:val="4D4D4D"/>
+          <w:sz w:val="27"/>
+          <w:szCs w:val="27"/>
+        </w:rPr>
+        <w:t>This command pushes new-feature to the central repository (origin), and the -u flag adds it as a remote tracking branch. After setting up the tracking branch, </w:t>
+      </w:r>
+      <w:r>
+        <w:rPr>
+          <w:rStyle w:val="HTMLCode"/>
+          <w:color w:val="333333"/>
+          <w:spacing w:val="-15"/>
+          <w:sz w:val="26"/>
+          <w:szCs w:val="26"/>
+        </w:rPr>
+        <w:t>git push</w:t>
+      </w:r>
+      <w:r>
+        <w:rPr>
+          <w:rFonts w:ascii="Segoe UI" w:hAnsi="Segoe UI" w:cs="Segoe UI"/>
+          <w:color w:val="4D4D4D"/>
+          <w:sz w:val="27"/>
+          <w:szCs w:val="27"/>
+        </w:rPr>
+        <w:t xml:space="preserve"> can be invoked without any parameters to automatically push the new-feature branch to the central repository. To get feedback on the new feature branch, create </w:t>
+      </w:r>
+      <w:r>
+        <w:rPr>
+          <w:rFonts w:ascii="Segoe UI" w:hAnsi="Segoe UI" w:cs="Segoe UI"/>
+          <w:color w:val="4D4D4D"/>
+          <w:sz w:val="27"/>
+          <w:szCs w:val="27"/>
+        </w:rPr>
+        <w:lastRenderedPageBreak/>
+        <w:t>a pull request in a repository management solution like </w:t>
+      </w:r>
+      <w:hyperlink r:id="rId9" w:history="1">
+        <w:r>
+          <w:rPr>
+            <w:rStyle w:val="Hyperlink"/>
+            <w:rFonts w:ascii="Segoe UI" w:hAnsi="Segoe UI" w:cs="Segoe UI"/>
+            <w:color w:val="58ADE3"/>
+            <w:sz w:val="27"/>
+            <w:szCs w:val="27"/>
+          </w:rPr>
+          <w:t>Bitbucket Cloud</w:t>
+        </w:r>
+      </w:hyperlink>
+      <w:r>
+        <w:rPr>
+          <w:rFonts w:ascii="Segoe UI" w:hAnsi="Segoe UI" w:cs="Segoe UI"/>
+          <w:color w:val="4D4D4D"/>
+          <w:sz w:val="27"/>
+          <w:szCs w:val="27"/>
+        </w:rPr>
+        <w:t> or </w:t>
+      </w:r>
+      <w:hyperlink r:id="rId10" w:history="1">
+        <w:r>
+          <w:rPr>
+            <w:rStyle w:val="Hyperlink"/>
+            <w:rFonts w:ascii="Segoe UI" w:hAnsi="Segoe UI" w:cs="Segoe UI"/>
+            <w:color w:val="58ADE3"/>
+            <w:sz w:val="27"/>
+            <w:szCs w:val="27"/>
+          </w:rPr>
+          <w:t>Bitbucket Server</w:t>
+        </w:r>
+      </w:hyperlink>
+      <w:r>
+        <w:rPr>
+          <w:rFonts w:ascii="Segoe UI" w:hAnsi="Segoe UI" w:cs="Segoe UI"/>
+          <w:color w:val="4D4D4D"/>
+          <w:sz w:val="27"/>
+          <w:szCs w:val="27"/>
+        </w:rPr>
+        <w:t>. From there, you can add reviewers and make sure everything is good to go before merging.</w:t>
+      </w:r>
+    </w:p>
+    <w:p>
+      <w:pPr>
+        <w:pStyle w:val="Heading3"/>
+        <w:numPr>
+          <w:ilvl w:val="0"/>
+          <w:numId w:val="2"/>
+        </w:numPr>
+        <w:shd w:val="clear" w:color="auto" w:fill="F5F5F5"/>
+        <w:spacing w:before="0" w:beforeAutospacing="0" w:after="60" w:afterAutospacing="0"/>
+        <w:rPr>
+          <w:b w:val="0"/>
+          <w:bCs w:val="0"/>
+          <w:color w:val="333333"/>
+          <w:spacing w:val="-3"/>
+          <w:sz w:val="36"/>
+          <w:szCs w:val="36"/>
+        </w:rPr>
+      </w:pPr>
+      <w:r>
+        <w:rPr>
+          <w:b w:val="0"/>
+          <w:bCs w:val="0"/>
+          <w:color w:val="333333"/>
+          <w:spacing w:val="-3"/>
+          <w:sz w:val="36"/>
+          <w:szCs w:val="36"/>
+        </w:rPr>
+        <w:t>Resolve feedback</w:t>
+      </w:r>
+    </w:p>
+    <w:p>
+      <w:pPr>
+        <w:pStyle w:val="NormalWeb"/>
+        <w:numPr>
+          <w:ilvl w:val="0"/>
+          <w:numId w:val="2"/>
+        </w:numPr>
+        <w:shd w:val="clear" w:color="auto" w:fill="F5F5F5"/>
+        <w:spacing w:before="0" w:beforeAutospacing="0" w:after="435" w:afterAutospacing="0"/>
+        <w:rPr>
+          <w:rFonts w:ascii="Segoe UI" w:hAnsi="Segoe UI" w:cs="Segoe UI"/>
+          <w:color w:val="4D4D4D"/>
+          <w:sz w:val="27"/>
+          <w:szCs w:val="27"/>
+        </w:rPr>
+      </w:pPr>
+      <w:r>
+        <w:rPr>
+          <w:rFonts w:ascii="Segoe UI" w:hAnsi="Segoe UI" w:cs="Segoe UI"/>
+          <w:color w:val="4D4D4D"/>
+          <w:sz w:val="27"/>
+          <w:szCs w:val="27"/>
+        </w:rPr>
+        <w:t>Now teammates comment and approve the pushed commits. Resolve their comments locally, commit, and push the suggested changes to Bitbucket. Your updates appear in the pull request.</w:t>
+      </w:r>
+    </w:p>
+    <w:p>
+      <w:pPr>
+        <w:pStyle w:val="Heading3"/>
+        <w:numPr>
+          <w:ilvl w:val="0"/>
+          <w:numId w:val="2"/>
+        </w:numPr>
+        <w:shd w:val="clear" w:color="auto" w:fill="F5F5F5"/>
+        <w:spacing w:before="0" w:beforeAutospacing="0" w:after="60" w:afterAutospacing="0"/>
+        <w:rPr>
+          <w:b w:val="0"/>
+          <w:bCs w:val="0"/>
+          <w:color w:val="333333"/>
+          <w:spacing w:val="-3"/>
+          <w:sz w:val="36"/>
+          <w:szCs w:val="36"/>
+        </w:rPr>
+      </w:pPr>
+      <w:r>
+        <w:rPr>
+          <w:b w:val="0"/>
+          <w:bCs w:val="0"/>
+          <w:color w:val="333333"/>
+          <w:spacing w:val="-3"/>
+          <w:sz w:val="36"/>
+          <w:szCs w:val="36"/>
+        </w:rPr>
+        <w:t>Merge your pull request</w:t>
+      </w:r>
+    </w:p>
+    <w:p>
+      <w:pPr>
+        <w:pStyle w:val="NormalWeb"/>
+        <w:numPr>
+          <w:ilvl w:val="0"/>
+          <w:numId w:val="2"/>
+        </w:numPr>
+        <w:shd w:val="clear" w:color="auto" w:fill="F5F5F5"/>
+        <w:spacing w:before="0" w:beforeAutospacing="0" w:after="435" w:afterAutospacing="0"/>
+        <w:rPr>
+          <w:rFonts w:ascii="Segoe UI" w:hAnsi="Segoe UI" w:cs="Segoe UI"/>
+          <w:color w:val="4D4D4D"/>
+          <w:sz w:val="27"/>
+          <w:szCs w:val="27"/>
+        </w:rPr>
+      </w:pPr>
+      <w:r>
+        <w:rPr>
+          <w:rFonts w:ascii="Segoe UI" w:hAnsi="Segoe UI" w:cs="Segoe UI"/>
+          <w:color w:val="4D4D4D"/>
+          <w:sz w:val="27"/>
+          <w:szCs w:val="27"/>
+        </w:rPr>
+        <w:t>Before you merge, you may have to resolve merge conflicts if others have made changes to the repo. When your pull request is approved and conflict-free, you can add your code to the </w:t>
+      </w:r>
+      <w:r>
+        <w:rPr>
+          <w:rStyle w:val="HTMLCode"/>
+          <w:color w:val="333333"/>
+          <w:spacing w:val="-15"/>
+          <w:sz w:val="26"/>
+          <w:szCs w:val="26"/>
+        </w:rPr>
+        <w:t>master</w:t>
+      </w:r>
+      <w:r>
+        <w:rPr>
+          <w:rFonts w:ascii="Segoe UI" w:hAnsi="Segoe UI" w:cs="Segoe UI"/>
+          <w:color w:val="4D4D4D"/>
+          <w:sz w:val="27"/>
+          <w:szCs w:val="27"/>
+        </w:rPr>
+        <w:t> branch. Merge from the pull request in Bitbucket.</w:t>
+      </w:r>
+    </w:p>
+    <w:p>
+      <w:pPr>
+        <w:pStyle w:val="Heading2"/>
+        <w:shd w:val="clear" w:color="auto" w:fill="F5F5F5"/>
+        <w:spacing w:before="0" w:after="390"/>
+        <w:rPr>
+          <w:color w:val="333333"/>
+          <w:spacing w:val="-8"/>
+          <w:sz w:val="63"/>
+          <w:szCs w:val="63"/>
+        </w:rPr>
+      </w:pPr>
+      <w:r>
+        <w:rPr>
+          <w:b/>
+          <w:bCs/>
+          <w:color w:val="333333"/>
+          <w:spacing w:val="-8"/>
+          <w:sz w:val="63"/>
+          <w:szCs w:val="63"/>
+        </w:rPr>
+        <w:t>Pull requests</w:t>
+      </w:r>
+    </w:p>
+    <w:p>
+      <w:pPr>
+        <w:pStyle w:val="NormalWeb"/>
+        <w:shd w:val="clear" w:color="auto" w:fill="F5F5F5"/>
+        <w:spacing w:before="0" w:beforeAutospacing="0" w:after="435" w:afterAutospacing="0"/>
+        <w:rPr>
+          <w:rFonts w:ascii="Segoe UI" w:hAnsi="Segoe UI" w:cs="Segoe UI"/>
+          <w:color w:val="4D4D4D"/>
+          <w:sz w:val="27"/>
+          <w:szCs w:val="27"/>
+        </w:rPr>
+      </w:pPr>
+      <w:r>
+        <w:rPr>
+          <w:rFonts w:ascii="Segoe UI" w:hAnsi="Segoe UI" w:cs="Segoe UI"/>
+          <w:color w:val="4D4D4D"/>
+          <w:sz w:val="27"/>
+          <w:szCs w:val="27"/>
+        </w:rPr>
+        <w:t>Aside from isolating feature development, branches make it possible to discuss changes via pull requests. Once someone completes a feature, they don’t immediately merge it into </w:t>
+      </w:r>
+      <w:r>
+        <w:rPr>
+          <w:rStyle w:val="HTMLCode"/>
+          <w:color w:val="333333"/>
+          <w:spacing w:val="-15"/>
+          <w:sz w:val="26"/>
+          <w:szCs w:val="26"/>
+        </w:rPr>
+        <w:t>master</w:t>
+      </w:r>
+      <w:r>
+        <w:rPr>
+          <w:rFonts w:ascii="Segoe UI" w:hAnsi="Segoe UI" w:cs="Segoe UI"/>
+          <w:color w:val="4D4D4D"/>
+          <w:sz w:val="27"/>
+          <w:szCs w:val="27"/>
+        </w:rPr>
+        <w:t>. Instead, they push the feature branch to the central server and file a pull request asking to merge their additions into </w:t>
+      </w:r>
+      <w:r>
+        <w:rPr>
+          <w:rStyle w:val="HTMLCode"/>
+          <w:color w:val="333333"/>
+          <w:spacing w:val="-15"/>
+          <w:sz w:val="26"/>
+          <w:szCs w:val="26"/>
+        </w:rPr>
+        <w:t>master</w:t>
+      </w:r>
+      <w:r>
+        <w:rPr>
+          <w:rFonts w:ascii="Segoe UI" w:hAnsi="Segoe UI" w:cs="Segoe UI"/>
+          <w:color w:val="4D4D4D"/>
+          <w:sz w:val="27"/>
+          <w:szCs w:val="27"/>
+        </w:rPr>
+        <w:t>. This gives other developers an opportunity to review the changes before they become a part of the main codebase.</w:t>
+      </w:r>
+    </w:p>
+    <w:p>
+      <w:pPr>
+        <w:pStyle w:val="NormalWeb"/>
+        <w:shd w:val="clear" w:color="auto" w:fill="F5F5F5"/>
+        <w:spacing w:before="0" w:beforeAutospacing="0" w:after="435" w:afterAutospacing="0"/>
+        <w:rPr>
+          <w:rFonts w:ascii="Segoe UI" w:hAnsi="Segoe UI" w:cs="Segoe UI"/>
+          <w:color w:val="4D4D4D"/>
+          <w:sz w:val="27"/>
+          <w:szCs w:val="27"/>
+        </w:rPr>
+      </w:pPr>
+      <w:r>
+        <w:rPr>
+          <w:rFonts w:ascii="Segoe UI" w:hAnsi="Segoe UI" w:cs="Segoe UI"/>
+          <w:color w:val="4D4D4D"/>
+          <w:sz w:val="27"/>
+          <w:szCs w:val="27"/>
+        </w:rPr>
+        <w:t>Code review is a major benefit of pull requests, but they’re actually designed to be a generic way to talk about code. You can think of pull requests as a discussion dedicated to a particular branch. This means that they can also be used much earlier in the development process. For example, if a developer needs help with a particular feature, all they have to do is file a pull request. Interested parties will be notified automatically, and they’ll be able to see the question right next to the relevant commits.</w:t>
+      </w:r>
+    </w:p>
+    <w:p>
+      <w:pPr>
+        <w:pStyle w:val="NormalWeb"/>
+        <w:shd w:val="clear" w:color="auto" w:fill="F5F5F5"/>
+        <w:spacing w:before="0" w:beforeAutospacing="0" w:after="435" w:afterAutospacing="0"/>
+        <w:rPr>
+          <w:rFonts w:ascii="Segoe UI" w:hAnsi="Segoe UI" w:cs="Segoe UI"/>
+          <w:color w:val="4D4D4D"/>
+          <w:sz w:val="27"/>
+          <w:szCs w:val="27"/>
+        </w:rPr>
+      </w:pPr>
+      <w:r>
+        <w:rPr>
+          <w:rFonts w:ascii="Segoe UI" w:hAnsi="Segoe UI" w:cs="Segoe UI"/>
+          <w:color w:val="4D4D4D"/>
+          <w:sz w:val="27"/>
+          <w:szCs w:val="27"/>
+        </w:rPr>
+        <w:t>Once a pull request is accepted, the actual act of publishing a feature is much the same as in the </w:t>
+      </w:r>
+      <w:hyperlink r:id="rId11" w:history="1">
+        <w:r>
+          <w:rPr>
+            <w:rStyle w:val="Hyperlink"/>
+            <w:rFonts w:ascii="Segoe UI" w:hAnsi="Segoe UI" w:cs="Segoe UI"/>
+            <w:color w:val="58ADE3"/>
+            <w:sz w:val="27"/>
+            <w:szCs w:val="27"/>
+          </w:rPr>
+          <w:t>Centralized Workflow</w:t>
+        </w:r>
+      </w:hyperlink>
+      <w:r>
+        <w:rPr>
+          <w:rFonts w:ascii="Segoe UI" w:hAnsi="Segoe UI" w:cs="Segoe UI"/>
+          <w:color w:val="4D4D4D"/>
+          <w:sz w:val="27"/>
+          <w:szCs w:val="27"/>
+        </w:rPr>
+        <w:t>. First, you need to make sure your local </w:t>
+      </w:r>
+      <w:r>
+        <w:rPr>
+          <w:rStyle w:val="HTMLCode"/>
+          <w:color w:val="333333"/>
+          <w:spacing w:val="-15"/>
+          <w:sz w:val="26"/>
+          <w:szCs w:val="26"/>
+        </w:rPr>
+        <w:t>master</w:t>
+      </w:r>
+      <w:r>
+        <w:rPr>
+          <w:rFonts w:ascii="Segoe UI" w:hAnsi="Segoe UI" w:cs="Segoe UI"/>
+          <w:color w:val="4D4D4D"/>
+          <w:sz w:val="27"/>
+          <w:szCs w:val="27"/>
+        </w:rPr>
+        <w:t> is synchronized with the upstream </w:t>
+      </w:r>
+      <w:r>
+        <w:rPr>
+          <w:rStyle w:val="HTMLCode"/>
+          <w:color w:val="333333"/>
+          <w:spacing w:val="-15"/>
+          <w:sz w:val="26"/>
+          <w:szCs w:val="26"/>
+        </w:rPr>
+        <w:t>master</w:t>
+      </w:r>
+      <w:r>
+        <w:rPr>
+          <w:rFonts w:ascii="Segoe UI" w:hAnsi="Segoe UI" w:cs="Segoe UI"/>
+          <w:color w:val="4D4D4D"/>
+          <w:sz w:val="27"/>
+          <w:szCs w:val="27"/>
+        </w:rPr>
+        <w:t xml:space="preserve">. Then, you </w:t>
+      </w:r>
+      <w:r>
+        <w:rPr>
+          <w:rFonts w:ascii="Segoe UI" w:hAnsi="Segoe UI" w:cs="Segoe UI"/>
+          <w:color w:val="4D4D4D"/>
+          <w:sz w:val="27"/>
+          <w:szCs w:val="27"/>
+        </w:rPr>
+        <w:lastRenderedPageBreak/>
+        <w:t>merge the feature branch into </w:t>
+      </w:r>
+      <w:r>
+        <w:rPr>
+          <w:rStyle w:val="HTMLCode"/>
+          <w:color w:val="333333"/>
+          <w:spacing w:val="-15"/>
+          <w:sz w:val="26"/>
+          <w:szCs w:val="26"/>
+        </w:rPr>
+        <w:t>master</w:t>
+      </w:r>
+      <w:r>
+        <w:rPr>
+          <w:rFonts w:ascii="Segoe UI" w:hAnsi="Segoe UI" w:cs="Segoe UI"/>
+          <w:color w:val="4D4D4D"/>
+          <w:sz w:val="27"/>
+          <w:szCs w:val="27"/>
+        </w:rPr>
+        <w:t> and push the updated </w:t>
+      </w:r>
+      <w:r>
+        <w:rPr>
+          <w:rStyle w:val="HTMLCode"/>
+          <w:color w:val="333333"/>
+          <w:spacing w:val="-15"/>
+          <w:sz w:val="26"/>
+          <w:szCs w:val="26"/>
+        </w:rPr>
+        <w:t>master</w:t>
+      </w:r>
+      <w:r>
+        <w:rPr>
+          <w:rFonts w:ascii="Segoe UI" w:hAnsi="Segoe UI" w:cs="Segoe UI"/>
+          <w:color w:val="4D4D4D"/>
+          <w:sz w:val="27"/>
+          <w:szCs w:val="27"/>
+        </w:rPr>
+        <w:t> back to the central repository.</w:t>
+      </w:r>
+    </w:p>
+    <w:p>
+      <w:pPr>
+        <w:pStyle w:val="NormalWeb"/>
+        <w:shd w:val="clear" w:color="auto" w:fill="F5F5F5"/>
+        <w:spacing w:before="0" w:beforeAutospacing="0" w:after="435" w:afterAutospacing="0"/>
+        <w:rPr>
+          <w:rFonts w:ascii="Segoe UI" w:hAnsi="Segoe UI" w:cs="Segoe UI"/>
+          <w:color w:val="4D4D4D"/>
+          <w:sz w:val="27"/>
+          <w:szCs w:val="27"/>
+        </w:rPr>
+      </w:pPr>
+      <w:r>
+        <w:rPr>
+          <w:rFonts w:ascii="Segoe UI" w:hAnsi="Segoe UI" w:cs="Segoe UI"/>
+          <w:color w:val="4D4D4D"/>
+          <w:sz w:val="27"/>
+          <w:szCs w:val="27"/>
+        </w:rPr>
+        <w:t>Pull requests can be facilitated by product repository management solutions like Bitbucket Cloud or Bitbucket Server. View the Bitbucket Server pull requests documentation for an example.</w:t>
+      </w:r>
+    </w:p>
+    <w:p>
+      <w:pPr>
+        <w:pStyle w:val="ListParagraph"/>
+      </w:pPr>
+    </w:p>
+    <w:p/>
+    <w:p/>
+    <w:p>
+      <w:r>
         <w:t>Timeline:</w:t>
       </w:r>
     </w:p>
     <w:p>
-      <w:pPr>
-        <w:pStyle w:val="Normal"/>
-        <w:ind w:firstLine="0"/>
-      </w:pPr>
-      <w:r>
-        <w:rPr/>
+      <w:r>
         <w:t>1</w:t>
       </w:r>
       <w:r>
@@ -234,43 +915,24 @@
         <w:t>st</w:t>
       </w:r>
       <w:r>
-        <w:rPr/>
         <w:t xml:space="preserve"> week</w:t>
       </w:r>
     </w:p>
     <w:p>
       <w:pPr>
-        <w:pStyle w:val="Normal"/>
         <w:ind w:firstLine="720"/>
       </w:pPr>
-      <w:proofErr w:type="spellStart"/>
-      <w:r>
-        <w:rPr/>
-        <w:t>Github</w:t>
-      </w:r>
-      <w:proofErr w:type="spellEnd"/>
-      <w:r>
-        <w:rPr/>
-        <w:t xml:space="preserve"> repos , research questions , AWS account </w:t>
-      </w:r>
-    </w:p>
-    <w:p>
-      <w:pPr>
-        <w:pStyle w:val="Normal"/>
-        <w:ind w:firstLine="0"/>
-      </w:pPr>
-      <w:r>
-        <w:rPr/>
+      <w:r>
+        <w:t xml:space="preserve">Github repos , research questions , AWS account </w:t>
+      </w:r>
+    </w:p>
+    <w:p>
+      <w:r>
         <w:t>2nd week</w:t>
       </w:r>
     </w:p>
     <w:p>
-      <w:pPr>
-        <w:pStyle w:val="Normal"/>
-        <w:ind w:firstLine="0"/>
-      </w:pPr>
-      <w:r>
-        <w:rPr/>
+      <w:r>
         <w:t>3</w:t>
       </w:r>
       <w:r>
@@ -280,17 +942,11 @@
         <w:t>rd</w:t>
       </w:r>
       <w:r>
-        <w:rPr/>
         <w:t xml:space="preserve"> week</w:t>
       </w:r>
     </w:p>
     <w:p>
-      <w:pPr>
-        <w:pStyle w:val="Normal"/>
-        <w:ind w:firstLine="0"/>
-      </w:pPr>
-      <w:r>
-        <w:rPr/>
+      <w:r>
         <w:t>4</w:t>
       </w:r>
       <w:r>
@@ -300,33 +956,24 @@
         <w:t>th</w:t>
       </w:r>
       <w:r>
-        <w:rPr/>
         <w:t xml:space="preserve"> week</w:t>
       </w:r>
     </w:p>
     <w:p>
       <w:pPr>
-        <w:pStyle w:val="Normal"/>
         <w:ind w:firstLine="720"/>
       </w:pPr>
       <w:r>
-        <w:rPr/>
         <w:t>Submit report + code + individual report</w:t>
       </w:r>
     </w:p>
     <w:p>
       <w:pPr>
-        <w:pStyle w:val="Normal"/>
         <w:ind w:firstLine="720"/>
       </w:pPr>
     </w:p>
     <w:p>
-      <w:pPr>
-        <w:pStyle w:val="Normal"/>
-        <w:ind w:firstLine="0"/>
-      </w:pPr>
-      <w:r>
-        <w:rPr/>
+      <w:r>
         <w:t>Action Points (29/09)</w:t>
       </w:r>
     </w:p>
@@ -338,13 +985,10 @@
           <w:numId w:val="1"/>
         </w:numPr>
         <w:rPr>
-          <w:rFonts w:ascii="Calibri" w:hAnsi="Calibri" w:eastAsia="Calibri" w:cs="Calibri" w:asciiTheme="minorAscii" w:hAnsiTheme="minorAscii" w:eastAsiaTheme="minorAscii" w:cstheme="minorAscii"/>
-          <w:sz w:val="22"/>
-          <w:szCs w:val="22"/>
-        </w:rPr>
-      </w:pPr>
-      <w:r>
-        <w:rPr/>
+          <w:rFonts w:eastAsiaTheme="minorEastAsia"/>
+        </w:rPr>
+      </w:pPr>
+      <w:r>
         <w:t>Marco to enquire BOM for free access to dataset (gridded data of solar)</w:t>
       </w:r>
     </w:p>
@@ -355,13 +999,8 @@
           <w:ilvl w:val="0"/>
           <w:numId w:val="1"/>
         </w:numPr>
-        <w:rPr>
-          <w:sz w:val="22"/>
-          <w:szCs w:val="22"/>
-        </w:rPr>
-      </w:pPr>
-      <w:r>
-        <w:rPr/>
+      </w:pPr>
+      <w:r>
         <w:t>Rato to explore Redshift setup</w:t>
       </w:r>
     </w:p>
@@ -372,21 +1011,10 @@
           <w:ilvl w:val="0"/>
           <w:numId w:val="1"/>
         </w:numPr>
-        <w:rPr>
-          <w:sz w:val="22"/>
-          <w:szCs w:val="22"/>
-        </w:rPr>
-      </w:pPr>
-      <w:r>
-        <w:rPr/>
-        <w:t xml:space="preserve">Rato to sign up to </w:t>
-      </w:r>
-      <w:proofErr w:type="spellStart"/>
-      <w:r>
-        <w:rPr/>
-        <w:t>Solcast</w:t>
-      </w:r>
-      <w:proofErr w:type="spellEnd"/>
+      </w:pPr>
+      <w:r>
+        <w:t>Rato to sign up to Solcast</w:t>
+      </w:r>
     </w:p>
     <w:p>
       <w:pPr>
@@ -395,23 +1023,11 @@
           <w:ilvl w:val="0"/>
           <w:numId w:val="1"/>
         </w:numPr>
-        <w:rPr>
-          <w:sz w:val="22"/>
-          <w:szCs w:val="22"/>
-        </w:rPr>
-      </w:pPr>
-      <w:r>
-        <w:rPr/>
-        <w:t xml:space="preserve">Cecilia to enquire Duhita and Shibani regarding the roles of </w:t>
-      </w:r>
-      <w:proofErr w:type="spellStart"/>
-      <w:r>
-        <w:rPr/>
-        <w:t>github</w:t>
-      </w:r>
-      <w:proofErr w:type="spellEnd"/>
-      <w:r>
-        <w:rPr/>
+      </w:pPr>
+      <w:r>
+        <w:t>Cecilia to enquire Duhita and Shibani regarding the roles of github</w:t>
+      </w:r>
+      <w:r>
         <w:t xml:space="preserve"> admin / contributors / external</w:t>
       </w:r>
     </w:p>
@@ -422,18 +1038,13 @@
           <w:ilvl w:val="0"/>
           <w:numId w:val="1"/>
         </w:numPr>
-        <w:rPr>
-          <w:sz w:val="22"/>
-          <w:szCs w:val="22"/>
-        </w:rPr>
-      </w:pPr>
-      <w:r>
-        <w:rPr/>
+      </w:pPr>
+      <w:r>
         <w:t>All to continue to research into the topic</w:t>
       </w:r>
     </w:p>
     <w:sectPr>
-      <w:pgSz w:w="11906" w:h="16838" w:orient="portrait"/>
+      <w:pgSz w:w="11906" w:h="16838"/>
       <w:pgMar w:top="1440" w:right="1440" w:bottom="1440" w:left="1440" w:header="720" w:footer="720" w:gutter="0"/>
       <w:cols w:space="720"/>
       <w:docGrid w:linePitch="360"/>
@@ -443,10 +1054,12 @@
 </file>
 
 <file path=word/numbering.xml><?xml version="1.0" encoding="utf-8"?>
-<w:numbering xmlns:w="http://schemas.openxmlformats.org/wordprocessingml/2006/main">
-  <w:abstractNum xmlns:w="http://schemas.openxmlformats.org/wordprocessingml/2006/main" w:abstractNumId="1">
-    <w:multiLevelType xmlns:w="http://schemas.openxmlformats.org/wordprocessingml/2006/main" w:val="hybridMultilevel"/>
-    <w:lvl xmlns:w="http://schemas.openxmlformats.org/wordprocessingml/2006/main" w:ilvl="0">
+<w:numbering xmlns:wpc="http://schemas.microsoft.com/office/word/2010/wordprocessingCanvas" xmlns:cx="http://schemas.microsoft.com/office/drawing/2014/chartex" xmlns:cx1="http://schemas.microsoft.com/office/drawing/2015/9/8/chartex" xmlns:cx2="http://schemas.microsoft.com/office/drawing/2015/10/21/chartex" xmlns:cx3="http://schemas.microsoft.com/office/drawing/2016/5/9/chartex" xmlns:cx4="http://schemas.microsoft.com/office/drawing/2016/5/10/chartex" xmlns:cx5="http://schemas.microsoft.com/office/drawing/2016/5/11/chartex" xmlns:cx6="http://schemas.microsoft.com/office/drawing/2016/5/12/chartex" xmlns:cx7="http://schemas.microsoft.com/office/drawing/2016/5/13/chartex" xmlns:cx8="http://schemas.microsoft.com/office/drawing/2016/5/14/chartex" xmlns:mc="http://schemas.openxmlformats.org/markup-compatibility/2006" xmlns:aink="http://schemas.microsoft.com/office/drawing/2016/ink" xmlns:am3d="http://schemas.microsoft.com/office/drawing/2017/model3d" xmlns:o="urn:schemas-microsoft-com:office:office" xmlns:r="http://schemas.openxmlformats.org/officeDocument/2006/relationships" xmlns:m="http://schemas.openxmlformats.org/officeDocument/2006/math" xmlns:v="urn:schemas-microsoft-com:vml" xmlns:wp14="http://schemas.microsoft.com/office/word/2010/wordprocessingDrawing" xmlns:wp="http://schemas.openxmlformats.org/drawingml/2006/wordprocessingDrawing" xmlns:w10="urn:schemas-microsoft-com:office:word" xmlns:w="http://schemas.openxmlformats.org/wordprocessingml/2006/main" xmlns:w14="http://schemas.microsoft.com/office/word/2010/wordml" xmlns:w15="http://schemas.microsoft.com/office/word/2012/wordml" xmlns:w16cex="http://schemas.microsoft.com/office/word/2018/wordml/cex" xmlns:w16cid="http://schemas.microsoft.com/office/word/2016/wordml/cid" xmlns:w16="http://schemas.microsoft.com/office/word/2018/wordml" xmlns:w16se="http://schemas.microsoft.com/office/word/2015/wordml/symex" xmlns:wpg="http://schemas.microsoft.com/office/word/2010/wordprocessingGroup" xmlns:wpi="http://schemas.microsoft.com/office/word/2010/wordprocessingInk" xmlns:wne="http://schemas.microsoft.com/office/word/2006/wordml" xmlns:wps="http://schemas.microsoft.com/office/word/2010/wordprocessingShape" mc:Ignorable="w14 w15 w16se w16cid w16 w16cex wp14">
+  <w:abstractNum w:abstractNumId="0" w15:restartNumberingAfterBreak="0">
+    <w:nsid w:val="0CE8448B"/>
+    <w:multiLevelType w:val="hybridMultilevel"/>
+    <w:tmpl w:val="8F6C98AE"/>
+    <w:lvl w:ilvl="0" w:tplc="E32CC0E6">
       <w:start w:val="1"/>
       <w:numFmt w:val="bullet"/>
       <w:lvlText w:val=""/>
@@ -455,10 +1068,10 @@
         <w:ind w:left="720" w:hanging="360"/>
       </w:pPr>
       <w:rPr>
-        <w:rFonts w:hint="default" w:ascii="Symbol" w:hAnsi="Symbol"/>
+        <w:rFonts w:ascii="Symbol" w:hAnsi="Symbol" w:hint="default"/>
       </w:rPr>
     </w:lvl>
-    <w:lvl xmlns:w="http://schemas.openxmlformats.org/wordprocessingml/2006/main" w:ilvl="1">
+    <w:lvl w:ilvl="1" w:tplc="C4BE492E">
       <w:start w:val="1"/>
       <w:numFmt w:val="bullet"/>
       <w:lvlText w:val="o"/>
@@ -467,10 +1080,10 @@
         <w:ind w:left="1440" w:hanging="360"/>
       </w:pPr>
       <w:rPr>
-        <w:rFonts w:hint="default" w:ascii="Courier New" w:hAnsi="Courier New"/>
+        <w:rFonts w:ascii="Courier New" w:hAnsi="Courier New" w:hint="default"/>
       </w:rPr>
     </w:lvl>
-    <w:lvl xmlns:w="http://schemas.openxmlformats.org/wordprocessingml/2006/main" w:ilvl="2">
+    <w:lvl w:ilvl="2" w:tplc="BE4882F6">
       <w:start w:val="1"/>
       <w:numFmt w:val="bullet"/>
       <w:lvlText w:val=""/>
@@ -479,10 +1092,10 @@
         <w:ind w:left="2160" w:hanging="360"/>
       </w:pPr>
       <w:rPr>
-        <w:rFonts w:hint="default" w:ascii="Wingdings" w:hAnsi="Wingdings"/>
+        <w:rFonts w:ascii="Wingdings" w:hAnsi="Wingdings" w:hint="default"/>
       </w:rPr>
     </w:lvl>
-    <w:lvl xmlns:w="http://schemas.openxmlformats.org/wordprocessingml/2006/main" w:ilvl="3">
+    <w:lvl w:ilvl="3" w:tplc="947E1978">
       <w:start w:val="1"/>
       <w:numFmt w:val="bullet"/>
       <w:lvlText w:val=""/>
@@ -491,10 +1104,10 @@
         <w:ind w:left="2880" w:hanging="360"/>
       </w:pPr>
       <w:rPr>
-        <w:rFonts w:hint="default" w:ascii="Symbol" w:hAnsi="Symbol"/>
+        <w:rFonts w:ascii="Symbol" w:hAnsi="Symbol" w:hint="default"/>
       </w:rPr>
     </w:lvl>
-    <w:lvl xmlns:w="http://schemas.openxmlformats.org/wordprocessingml/2006/main" w:ilvl="4">
+    <w:lvl w:ilvl="4" w:tplc="69821FCA">
       <w:start w:val="1"/>
       <w:numFmt w:val="bullet"/>
       <w:lvlText w:val="o"/>
@@ -503,10 +1116,10 @@
         <w:ind w:left="3600" w:hanging="360"/>
       </w:pPr>
       <w:rPr>
-        <w:rFonts w:hint="default" w:ascii="Courier New" w:hAnsi="Courier New"/>
+        <w:rFonts w:ascii="Courier New" w:hAnsi="Courier New" w:hint="default"/>
       </w:rPr>
     </w:lvl>
-    <w:lvl xmlns:w="http://schemas.openxmlformats.org/wordprocessingml/2006/main" w:ilvl="5">
+    <w:lvl w:ilvl="5" w:tplc="0576BE30">
       <w:start w:val="1"/>
       <w:numFmt w:val="bullet"/>
       <w:lvlText w:val=""/>
@@ -515,10 +1128,10 @@
         <w:ind w:left="4320" w:hanging="360"/>
       </w:pPr>
       <w:rPr>
-        <w:rFonts w:hint="default" w:ascii="Wingdings" w:hAnsi="Wingdings"/>
+        <w:rFonts w:ascii="Wingdings" w:hAnsi="Wingdings" w:hint="default"/>
       </w:rPr>
     </w:lvl>
-    <w:lvl xmlns:w="http://schemas.openxmlformats.org/wordprocessingml/2006/main" w:ilvl="6">
+    <w:lvl w:ilvl="6" w:tplc="E1680642">
       <w:start w:val="1"/>
       <w:numFmt w:val="bullet"/>
       <w:lvlText w:val=""/>
@@ -527,10 +1140,10 @@
         <w:ind w:left="5040" w:hanging="360"/>
       </w:pPr>
       <w:rPr>
-        <w:rFonts w:hint="default" w:ascii="Symbol" w:hAnsi="Symbol"/>
+        <w:rFonts w:ascii="Symbol" w:hAnsi="Symbol" w:hint="default"/>
       </w:rPr>
     </w:lvl>
-    <w:lvl xmlns:w="http://schemas.openxmlformats.org/wordprocessingml/2006/main" w:ilvl="7">
+    <w:lvl w:ilvl="7" w:tplc="5344A7C6">
       <w:start w:val="1"/>
       <w:numFmt w:val="bullet"/>
       <w:lvlText w:val="o"/>
@@ -539,10 +1152,10 @@
         <w:ind w:left="5760" w:hanging="360"/>
       </w:pPr>
       <w:rPr>
-        <w:rFonts w:hint="default" w:ascii="Courier New" w:hAnsi="Courier New"/>
+        <w:rFonts w:ascii="Courier New" w:hAnsi="Courier New" w:hint="default"/>
       </w:rPr>
     </w:lvl>
-    <w:lvl xmlns:w="http://schemas.openxmlformats.org/wordprocessingml/2006/main" w:ilvl="8">
+    <w:lvl w:ilvl="8" w:tplc="0BDEA156">
       <w:start w:val="1"/>
       <w:numFmt w:val="bullet"/>
       <w:lvlText w:val=""/>
@@ -551,22 +1164,111 @@
         <w:ind w:left="6480" w:hanging="360"/>
       </w:pPr>
       <w:rPr>
-        <w:rFonts w:hint="default" w:ascii="Wingdings" w:hAnsi="Wingdings"/>
+        <w:rFonts w:ascii="Wingdings" w:hAnsi="Wingdings" w:hint="default"/>
       </w:rPr>
     </w:lvl>
   </w:abstractNum>
+  <w:abstractNum w:abstractNumId="1" w15:restartNumberingAfterBreak="0">
+    <w:nsid w:val="249E77B2"/>
+    <w:multiLevelType w:val="hybridMultilevel"/>
+    <w:tmpl w:val="871E035E"/>
+    <w:lvl w:ilvl="0" w:tplc="0C09000F">
+      <w:start w:val="1"/>
+      <w:numFmt w:val="decimal"/>
+      <w:lvlText w:val="%1."/>
+      <w:lvlJc w:val="left"/>
+      <w:pPr>
+        <w:ind w:left="720" w:hanging="360"/>
+      </w:pPr>
+    </w:lvl>
+    <w:lvl w:ilvl="1" w:tplc="0C090019" w:tentative="1">
+      <w:start w:val="1"/>
+      <w:numFmt w:val="lowerLetter"/>
+      <w:lvlText w:val="%2."/>
+      <w:lvlJc w:val="left"/>
+      <w:pPr>
+        <w:ind w:left="1440" w:hanging="360"/>
+      </w:pPr>
+    </w:lvl>
+    <w:lvl w:ilvl="2" w:tplc="0C09001B" w:tentative="1">
+      <w:start w:val="1"/>
+      <w:numFmt w:val="lowerRoman"/>
+      <w:lvlText w:val="%3."/>
+      <w:lvlJc w:val="right"/>
+      <w:pPr>
+        <w:ind w:left="2160" w:hanging="180"/>
+      </w:pPr>
+    </w:lvl>
+    <w:lvl w:ilvl="3" w:tplc="0C09000F" w:tentative="1">
+      <w:start w:val="1"/>
+      <w:numFmt w:val="decimal"/>
+      <w:lvlText w:val="%4."/>
+      <w:lvlJc w:val="left"/>
+      <w:pPr>
+        <w:ind w:left="2880" w:hanging="360"/>
+      </w:pPr>
+    </w:lvl>
+    <w:lvl w:ilvl="4" w:tplc="0C090019" w:tentative="1">
+      <w:start w:val="1"/>
+      <w:numFmt w:val="lowerLetter"/>
+      <w:lvlText w:val="%5."/>
+      <w:lvlJc w:val="left"/>
+      <w:pPr>
+        <w:ind w:left="3600" w:hanging="360"/>
+      </w:pPr>
+    </w:lvl>
+    <w:lvl w:ilvl="5" w:tplc="0C09001B" w:tentative="1">
+      <w:start w:val="1"/>
+      <w:numFmt w:val="lowerRoman"/>
+      <w:lvlText w:val="%6."/>
+      <w:lvlJc w:val="right"/>
+      <w:pPr>
+        <w:ind w:left="4320" w:hanging="180"/>
+      </w:pPr>
+    </w:lvl>
+    <w:lvl w:ilvl="6" w:tplc="0C09000F" w:tentative="1">
+      <w:start w:val="1"/>
+      <w:numFmt w:val="decimal"/>
+      <w:lvlText w:val="%7."/>
+      <w:lvlJc w:val="left"/>
+      <w:pPr>
+        <w:ind w:left="5040" w:hanging="360"/>
+      </w:pPr>
+    </w:lvl>
+    <w:lvl w:ilvl="7" w:tplc="0C090019" w:tentative="1">
+      <w:start w:val="1"/>
+      <w:numFmt w:val="lowerLetter"/>
+      <w:lvlText w:val="%8."/>
+      <w:lvlJc w:val="left"/>
+      <w:pPr>
+        <w:ind w:left="5760" w:hanging="360"/>
+      </w:pPr>
+    </w:lvl>
+    <w:lvl w:ilvl="8" w:tplc="0C09001B" w:tentative="1">
+      <w:start w:val="1"/>
+      <w:numFmt w:val="lowerRoman"/>
+      <w:lvlText w:val="%9."/>
+      <w:lvlJc w:val="right"/>
+      <w:pPr>
+        <w:ind w:left="6480" w:hanging="180"/>
+      </w:pPr>
+    </w:lvl>
+  </w:abstractNum>
   <w:num w:numId="1">
+    <w:abstractNumId w:val="0"/>
+  </w:num>
+  <w:num w:numId="2">
     <w:abstractNumId w:val="1"/>
   </w:num>
 </w:numbering>
 </file>
 
 <file path=word/styles.xml><?xml version="1.0" encoding="utf-8"?>
-<w:styles xmlns:wp14="http://schemas.microsoft.com/office/word/2010/wordprocessingDrawing" xmlns:mc="http://schemas.openxmlformats.org/markup-compatibility/2006" xmlns:r="http://schemas.openxmlformats.org/officeDocument/2006/relationships" xmlns:w="http://schemas.openxmlformats.org/wordprocessingml/2006/main" xmlns:w14="http://schemas.microsoft.com/office/word/2010/wordml" xmlns:w15="http://schemas.microsoft.com/office/word/2012/wordml" mc:Ignorable="w14 w15 wp14">
+<w:styles xmlns:mc="http://schemas.openxmlformats.org/markup-compatibility/2006" xmlns:r="http://schemas.openxmlformats.org/officeDocument/2006/relationships" xmlns:w="http://schemas.openxmlformats.org/wordprocessingml/2006/main" xmlns:w14="http://schemas.microsoft.com/office/word/2010/wordml" xmlns:w15="http://schemas.microsoft.com/office/word/2012/wordml" xmlns:w16cex="http://schemas.microsoft.com/office/word/2018/wordml/cex" xmlns:w16cid="http://schemas.microsoft.com/office/word/2016/wordml/cid" xmlns:w16="http://schemas.microsoft.com/office/word/2018/wordml" xmlns:w16se="http://schemas.microsoft.com/office/word/2015/wordml/symex" mc:Ignorable="w14 w15 w16se w16cid w16 w16cex">
   <w:docDefaults>
     <w:rPrDefault>
       <w:rPr>
-        <w:rFonts w:asciiTheme="minorHAnsi" w:hAnsiTheme="minorHAnsi" w:eastAsiaTheme="minorHAnsi" w:cstheme="minorBidi"/>
+        <w:rFonts w:asciiTheme="minorHAnsi" w:eastAsiaTheme="minorHAnsi" w:hAnsiTheme="minorHAnsi" w:cstheme="minorBidi"/>
         <w:sz w:val="22"/>
         <w:szCs w:val="22"/>
         <w:lang w:val="en-GB" w:eastAsia="en-US" w:bidi="ar-SA"/>
@@ -578,17 +1280,17 @@
       </w:pPr>
     </w:pPrDefault>
   </w:docDefaults>
-  <w:latentStyles w:defLockedState="0" w:defUIPriority="99" w:defSemiHidden="0" w:defUnhideWhenUsed="0" w:defQFormat="0" w:count="371">
+  <w:latentStyles w:defLockedState="0" w:defUIPriority="99" w:defSemiHidden="0" w:defUnhideWhenUsed="0" w:defQFormat="0" w:count="376">
     <w:lsdException w:name="Normal" w:uiPriority="0" w:qFormat="1"/>
     <w:lsdException w:name="heading 1" w:uiPriority="9" w:qFormat="1"/>
-    <w:lsdException w:name="heading 2" w:uiPriority="9" w:semiHidden="1" w:unhideWhenUsed="1" w:qFormat="1"/>
-    <w:lsdException w:name="heading 3" w:uiPriority="9" w:semiHidden="1" w:unhideWhenUsed="1" w:qFormat="1"/>
-    <w:lsdException w:name="heading 4" w:uiPriority="9" w:semiHidden="1" w:unhideWhenUsed="1" w:qFormat="1"/>
-    <w:lsdException w:name="heading 5" w:uiPriority="9" w:semiHidden="1" w:unhideWhenUsed="1" w:qFormat="1"/>
-    <w:lsdException w:name="heading 6" w:uiPriority="9" w:semiHidden="1" w:unhideWhenUsed="1" w:qFormat="1"/>
-    <w:lsdException w:name="heading 7" w:uiPriority="9" w:semiHidden="1" w:unhideWhenUsed="1" w:qFormat="1"/>
-    <w:lsdException w:name="heading 8" w:uiPriority="9" w:semiHidden="1" w:unhideWhenUsed="1" w:qFormat="1"/>
-    <w:lsdException w:name="heading 9" w:uiPriority="9" w:semiHidden="1" w:unhideWhenUsed="1" w:qFormat="1"/>
+    <w:lsdException w:name="heading 2" w:semiHidden="1" w:uiPriority="9" w:unhideWhenUsed="1" w:qFormat="1"/>
+    <w:lsdException w:name="heading 3" w:semiHidden="1" w:uiPriority="9" w:unhideWhenUsed="1" w:qFormat="1"/>
+    <w:lsdException w:name="heading 4" w:semiHidden="1" w:uiPriority="9" w:unhideWhenUsed="1" w:qFormat="1"/>
+    <w:lsdException w:name="heading 5" w:semiHidden="1" w:uiPriority="9" w:unhideWhenUsed="1" w:qFormat="1"/>
+    <w:lsdException w:name="heading 6" w:semiHidden="1" w:uiPriority="9" w:unhideWhenUsed="1" w:qFormat="1"/>
+    <w:lsdException w:name="heading 7" w:semiHidden="1" w:uiPriority="9" w:unhideWhenUsed="1" w:qFormat="1"/>
+    <w:lsdException w:name="heading 8" w:semiHidden="1" w:uiPriority="9" w:unhideWhenUsed="1" w:qFormat="1"/>
+    <w:lsdException w:name="heading 9" w:semiHidden="1" w:uiPriority="9" w:unhideWhenUsed="1" w:qFormat="1"/>
     <w:lsdException w:name="index 1" w:semiHidden="1" w:unhideWhenUsed="1"/>
     <w:lsdException w:name="index 2" w:semiHidden="1" w:unhideWhenUsed="1"/>
     <w:lsdException w:name="index 3" w:semiHidden="1" w:unhideWhenUsed="1"/>
@@ -598,22 +1300,22 @@
     <w:lsdException w:name="index 7" w:semiHidden="1" w:unhideWhenUsed="1"/>
     <w:lsdException w:name="index 8" w:semiHidden="1" w:unhideWhenUsed="1"/>
     <w:lsdException w:name="index 9" w:semiHidden="1" w:unhideWhenUsed="1"/>
-    <w:lsdException w:name="toc 1" w:uiPriority="39" w:semiHidden="1" w:unhideWhenUsed="1"/>
-    <w:lsdException w:name="toc 2" w:uiPriority="39" w:semiHidden="1" w:unhideWhenUsed="1"/>
-    <w:lsdException w:name="toc 3" w:uiPriority="39" w:semiHidden="1" w:unhideWhenUsed="1"/>
-    <w:lsdException w:name="toc 4" w:uiPriority="39" w:semiHidden="1" w:unhideWhenUsed="1"/>
-    <w:lsdException w:name="toc 5" w:uiPriority="39" w:semiHidden="1" w:unhideWhenUsed="1"/>
-    <w:lsdException w:name="toc 6" w:uiPriority="39" w:semiHidden="1" w:unhideWhenUsed="1"/>
-    <w:lsdException w:name="toc 7" w:uiPriority="39" w:semiHidden="1" w:unhideWhenUsed="1"/>
-    <w:lsdException w:name="toc 8" w:uiPriority="39" w:semiHidden="1" w:unhideWhenUsed="1"/>
-    <w:lsdException w:name="toc 9" w:uiPriority="39" w:semiHidden="1" w:unhideWhenUsed="1"/>
+    <w:lsdException w:name="toc 1" w:semiHidden="1" w:uiPriority="39" w:unhideWhenUsed="1"/>
+    <w:lsdException w:name="toc 2" w:semiHidden="1" w:uiPriority="39" w:unhideWhenUsed="1"/>
+    <w:lsdException w:name="toc 3" w:semiHidden="1" w:uiPriority="39" w:unhideWhenUsed="1"/>
+    <w:lsdException w:name="toc 4" w:semiHidden="1" w:uiPriority="39" w:unhideWhenUsed="1"/>
+    <w:lsdException w:name="toc 5" w:semiHidden="1" w:uiPriority="39" w:unhideWhenUsed="1"/>
+    <w:lsdException w:name="toc 6" w:semiHidden="1" w:uiPriority="39" w:unhideWhenUsed="1"/>
+    <w:lsdException w:name="toc 7" w:semiHidden="1" w:uiPriority="39" w:unhideWhenUsed="1"/>
+    <w:lsdException w:name="toc 8" w:semiHidden="1" w:uiPriority="39" w:unhideWhenUsed="1"/>
+    <w:lsdException w:name="toc 9" w:semiHidden="1" w:uiPriority="39" w:unhideWhenUsed="1"/>
     <w:lsdException w:name="Normal Indent" w:semiHidden="1" w:unhideWhenUsed="1"/>
     <w:lsdException w:name="footnote text" w:semiHidden="1" w:unhideWhenUsed="1"/>
     <w:lsdException w:name="annotation text" w:semiHidden="1" w:unhideWhenUsed="1"/>
     <w:lsdException w:name="header" w:semiHidden="1" w:unhideWhenUsed="1"/>
     <w:lsdException w:name="footer" w:semiHidden="1" w:unhideWhenUsed="1"/>
     <w:lsdException w:name="index heading" w:semiHidden="1" w:unhideWhenUsed="1"/>
-    <w:lsdException w:name="caption" w:uiPriority="35" w:semiHidden="1" w:unhideWhenUsed="1" w:qFormat="1"/>
+    <w:lsdException w:name="caption" w:semiHidden="1" w:uiPriority="35" w:unhideWhenUsed="1" w:qFormat="1"/>
     <w:lsdException w:name="table of figures" w:semiHidden="1" w:unhideWhenUsed="1"/>
     <w:lsdException w:name="envelope address" w:semiHidden="1" w:unhideWhenUsed="1"/>
     <w:lsdException w:name="envelope return" w:semiHidden="1" w:unhideWhenUsed="1"/>
@@ -644,7 +1346,7 @@
     <w:lsdException w:name="Title" w:uiPriority="10" w:qFormat="1"/>
     <w:lsdException w:name="Closing" w:semiHidden="1" w:unhideWhenUsed="1"/>
     <w:lsdException w:name="Signature" w:semiHidden="1" w:unhideWhenUsed="1"/>
-    <w:lsdException w:name="Default Paragraph Font" w:uiPriority="1" w:semiHidden="1" w:unhideWhenUsed="1"/>
+    <w:lsdException w:name="Default Paragraph Font" w:semiHidden="1" w:uiPriority="1" w:unhideWhenUsed="1"/>
     <w:lsdException w:name="Body Text" w:semiHidden="1" w:unhideWhenUsed="1"/>
     <w:lsdException w:name="Body Text Indent" w:semiHidden="1" w:unhideWhenUsed="1"/>
     <w:lsdException w:name="List Continue" w:semiHidden="1" w:unhideWhenUsed="1"/>
@@ -844,8 +1546,8 @@
     <w:lsdException w:name="Subtle Reference" w:uiPriority="31" w:qFormat="1"/>
     <w:lsdException w:name="Intense Reference" w:uiPriority="32" w:qFormat="1"/>
     <w:lsdException w:name="Book Title" w:uiPriority="33" w:qFormat="1"/>
-    <w:lsdException w:name="Bibliography" w:uiPriority="37" w:semiHidden="1" w:unhideWhenUsed="1"/>
-    <w:lsdException w:name="TOC Heading" w:uiPriority="39" w:semiHidden="1" w:unhideWhenUsed="1" w:qFormat="1"/>
+    <w:lsdException w:name="Bibliography" w:semiHidden="1" w:uiPriority="37" w:unhideWhenUsed="1"/>
+    <w:lsdException w:name="TOC Heading" w:semiHidden="1" w:uiPriority="39" w:unhideWhenUsed="1" w:qFormat="1"/>
     <w:lsdException w:name="Plain Table 1" w:uiPriority="41"/>
     <w:lsdException w:name="Plain Table 2" w:uiPriority="42"/>
     <w:lsdException w:name="Plain Table 3" w:uiPriority="43"/>
@@ -950,18 +1652,66 @@
     <w:lsdException w:name="List Table 5 Dark Accent 6" w:uiPriority="50"/>
     <w:lsdException w:name="List Table 6 Colorful Accent 6" w:uiPriority="51"/>
     <w:lsdException w:name="List Table 7 Colorful Accent 6" w:uiPriority="52"/>
+    <w:lsdException w:name="Mention" w:semiHidden="1" w:unhideWhenUsed="1"/>
+    <w:lsdException w:name="Smart Hyperlink" w:semiHidden="1" w:unhideWhenUsed="1"/>
+    <w:lsdException w:name="Hashtag" w:semiHidden="1" w:unhideWhenUsed="1"/>
+    <w:lsdException w:name="Unresolved Mention" w:semiHidden="1" w:unhideWhenUsed="1"/>
+    <w:lsdException w:name="Smart Link" w:semiHidden="1" w:unhideWhenUsed="1"/>
   </w:latentStyles>
-  <w:style w:type="paragraph" w:styleId="Normal" w:default="1">
+  <w:style w:type="paragraph" w:default="1" w:styleId="Normal">
     <w:name w:val="Normal"/>
     <w:qFormat/>
   </w:style>
-  <w:style w:type="character" w:styleId="DefaultParagraphFont" w:default="1">
+  <w:style w:type="paragraph" w:styleId="Heading2">
+    <w:name w:val="heading 2"/>
+    <w:basedOn w:val="Normal"/>
+    <w:next w:val="Normal"/>
+    <w:link w:val="Heading2Char"/>
+    <w:uiPriority w:val="9"/>
+    <w:semiHidden/>
+    <w:unhideWhenUsed/>
+    <w:qFormat/>
+    <w:rsid w:val="00707BF1"/>
+    <w:pPr>
+      <w:keepNext/>
+      <w:keepLines/>
+      <w:spacing w:before="40" w:after="0"/>
+      <w:outlineLvl w:val="1"/>
+    </w:pPr>
+    <w:rPr>
+      <w:rFonts w:asciiTheme="majorHAnsi" w:eastAsiaTheme="majorEastAsia" w:hAnsiTheme="majorHAnsi" w:cstheme="majorBidi"/>
+      <w:color w:val="2F5496" w:themeColor="accent1" w:themeShade="BF"/>
+      <w:sz w:val="26"/>
+      <w:szCs w:val="26"/>
+    </w:rPr>
+  </w:style>
+  <w:style w:type="paragraph" w:styleId="Heading3">
+    <w:name w:val="heading 3"/>
+    <w:basedOn w:val="Normal"/>
+    <w:link w:val="Heading3Char"/>
+    <w:uiPriority w:val="9"/>
+    <w:qFormat/>
+    <w:rsid w:val="00203464"/>
+    <w:pPr>
+      <w:spacing w:before="100" w:beforeAutospacing="1" w:after="100" w:afterAutospacing="1" w:line="240" w:lineRule="auto"/>
+      <w:outlineLvl w:val="2"/>
+    </w:pPr>
+    <w:rPr>
+      <w:rFonts w:ascii="Times New Roman" w:eastAsia="Times New Roman" w:hAnsi="Times New Roman" w:cs="Times New Roman"/>
+      <w:b/>
+      <w:bCs/>
+      <w:sz w:val="27"/>
+      <w:szCs w:val="27"/>
+      <w:lang w:val="en-AU" w:eastAsia="zh-CN"/>
+    </w:rPr>
+  </w:style>
+  <w:style w:type="character" w:default="1" w:styleId="DefaultParagraphFont">
     <w:name w:val="Default Paragraph Font"/>
     <w:uiPriority w:val="1"/>
     <w:semiHidden/>
     <w:unhideWhenUsed/>
   </w:style>
-  <w:style w:type="table" w:styleId="TableNormal" w:default="1">
+  <w:style w:type="table" w:default="1" w:styleId="TableNormal">
     <w:name w:val="Normal Table"/>
     <w:uiPriority w:val="99"/>
     <w:semiHidden/>
@@ -976,21 +1726,128 @@
       </w:tblCellMar>
     </w:tblPr>
   </w:style>
-  <w:style w:type="numbering" w:styleId="NoList" w:default="1">
+  <w:style w:type="numbering" w:default="1" w:styleId="NoList">
     <w:name w:val="No List"/>
     <w:uiPriority w:val="99"/>
     <w:semiHidden/>
     <w:unhideWhenUsed/>
   </w:style>
-  <w:style xmlns:w14="http://schemas.microsoft.com/office/word/2010/wordml" xmlns:mc="http://schemas.openxmlformats.org/markup-compatibility/2006" xmlns:w="http://schemas.openxmlformats.org/wordprocessingml/2006/main" w:type="paragraph" w:styleId="ListParagraph" mc:Ignorable="w14">
-    <w:name xmlns:w="http://schemas.openxmlformats.org/wordprocessingml/2006/main" w:val="List Paragraph"/>
-    <w:basedOn xmlns:w="http://schemas.openxmlformats.org/wordprocessingml/2006/main" w:val="Normal"/>
-    <w:uiPriority xmlns:w="http://schemas.openxmlformats.org/wordprocessingml/2006/main" w:val="34"/>
-    <w:qFormat xmlns:w="http://schemas.openxmlformats.org/wordprocessingml/2006/main"/>
-    <w:pPr xmlns:w="http://schemas.openxmlformats.org/wordprocessingml/2006/main">
-      <w:ind xmlns:w="http://schemas.openxmlformats.org/wordprocessingml/2006/main" w:left="720"/>
-      <w:contextualSpacing xmlns:w="http://schemas.openxmlformats.org/wordprocessingml/2006/main"/>
+  <w:style w:type="paragraph" w:styleId="ListParagraph">
+    <w:name w:val="List Paragraph"/>
+    <w:basedOn w:val="Normal"/>
+    <w:uiPriority w:val="34"/>
+    <w:qFormat/>
+    <w:pPr>
+      <w:ind w:left="720"/>
+      <w:contextualSpacing/>
     </w:pPr>
+  </w:style>
+  <w:style w:type="character" w:styleId="Hyperlink">
+    <w:name w:val="Hyperlink"/>
+    <w:basedOn w:val="DefaultParagraphFont"/>
+    <w:uiPriority w:val="99"/>
+    <w:unhideWhenUsed/>
+    <w:rsid w:val="00203464"/>
+    <w:rPr>
+      <w:color w:val="0563C1" w:themeColor="hyperlink"/>
+      <w:u w:val="single"/>
+    </w:rPr>
+  </w:style>
+  <w:style w:type="character" w:styleId="UnresolvedMention">
+    <w:name w:val="Unresolved Mention"/>
+    <w:basedOn w:val="DefaultParagraphFont"/>
+    <w:uiPriority w:val="99"/>
+    <w:semiHidden/>
+    <w:unhideWhenUsed/>
+    <w:rsid w:val="00203464"/>
+    <w:rPr>
+      <w:color w:val="605E5C"/>
+      <w:shd w:val="clear" w:color="auto" w:fill="E1DFDD"/>
+    </w:rPr>
+  </w:style>
+  <w:style w:type="character" w:customStyle="1" w:styleId="hljs-keyword">
+    <w:name w:val="hljs-keyword"/>
+    <w:basedOn w:val="DefaultParagraphFont"/>
+    <w:rsid w:val="00203464"/>
+  </w:style>
+  <w:style w:type="character" w:customStyle="1" w:styleId="hljs-title">
+    <w:name w:val="hljs-title"/>
+    <w:basedOn w:val="DefaultParagraphFont"/>
+    <w:rsid w:val="00203464"/>
+  </w:style>
+  <w:style w:type="character" w:customStyle="1" w:styleId="hljs-literal">
+    <w:name w:val="hljs-literal"/>
+    <w:basedOn w:val="DefaultParagraphFont"/>
+    <w:rsid w:val="00203464"/>
+  </w:style>
+  <w:style w:type="character" w:customStyle="1" w:styleId="bash">
+    <w:name w:val="bash"/>
+    <w:basedOn w:val="DefaultParagraphFont"/>
+    <w:rsid w:val="00203464"/>
+  </w:style>
+  <w:style w:type="character" w:customStyle="1" w:styleId="hljs-builtin">
+    <w:name w:val="hljs-built_in"/>
+    <w:basedOn w:val="DefaultParagraphFont"/>
+    <w:rsid w:val="00203464"/>
+  </w:style>
+  <w:style w:type="character" w:customStyle="1" w:styleId="Heading3Char">
+    <w:name w:val="Heading 3 Char"/>
+    <w:basedOn w:val="DefaultParagraphFont"/>
+    <w:link w:val="Heading3"/>
+    <w:uiPriority w:val="9"/>
+    <w:rsid w:val="00203464"/>
+    <w:rPr>
+      <w:rFonts w:ascii="Times New Roman" w:eastAsia="Times New Roman" w:hAnsi="Times New Roman" w:cs="Times New Roman"/>
+      <w:b/>
+      <w:bCs/>
+      <w:sz w:val="27"/>
+      <w:szCs w:val="27"/>
+      <w:lang w:val="en-AU" w:eastAsia="zh-CN"/>
+    </w:rPr>
+  </w:style>
+  <w:style w:type="paragraph" w:styleId="NormalWeb">
+    <w:name w:val="Normal (Web)"/>
+    <w:basedOn w:val="Normal"/>
+    <w:uiPriority w:val="99"/>
+    <w:semiHidden/>
+    <w:unhideWhenUsed/>
+    <w:rsid w:val="00203464"/>
+    <w:pPr>
+      <w:spacing w:before="100" w:beforeAutospacing="1" w:after="100" w:afterAutospacing="1" w:line="240" w:lineRule="auto"/>
+    </w:pPr>
+    <w:rPr>
+      <w:rFonts w:ascii="Times New Roman" w:eastAsia="Times New Roman" w:hAnsi="Times New Roman" w:cs="Times New Roman"/>
+      <w:sz w:val="24"/>
+      <w:szCs w:val="24"/>
+      <w:lang w:val="en-AU" w:eastAsia="zh-CN"/>
+    </w:rPr>
+  </w:style>
+  <w:style w:type="character" w:styleId="HTMLCode">
+    <w:name w:val="HTML Code"/>
+    <w:basedOn w:val="DefaultParagraphFont"/>
+    <w:uiPriority w:val="99"/>
+    <w:semiHidden/>
+    <w:unhideWhenUsed/>
+    <w:rsid w:val="00203464"/>
+    <w:rPr>
+      <w:rFonts w:ascii="Courier New" w:eastAsia="Times New Roman" w:hAnsi="Courier New" w:cs="Courier New"/>
+      <w:sz w:val="20"/>
+      <w:szCs w:val="20"/>
+    </w:rPr>
+  </w:style>
+  <w:style w:type="character" w:customStyle="1" w:styleId="Heading2Char">
+    <w:name w:val="Heading 2 Char"/>
+    <w:basedOn w:val="DefaultParagraphFont"/>
+    <w:link w:val="Heading2"/>
+    <w:uiPriority w:val="9"/>
+    <w:semiHidden/>
+    <w:rsid w:val="00707BF1"/>
+    <w:rPr>
+      <w:rFonts w:asciiTheme="majorHAnsi" w:eastAsiaTheme="majorEastAsia" w:hAnsiTheme="majorHAnsi" w:cstheme="majorBidi"/>
+      <w:color w:val="2F5496" w:themeColor="accent1" w:themeShade="BF"/>
+      <w:sz w:val="26"/>
+      <w:szCs w:val="26"/>
+    </w:rPr>
   </w:style>
 </w:styles>
 </file>
@@ -1257,6 +2114,12 @@
 </file>
 
 <file path=customXml/item1.xml><?xml version="1.0" encoding="utf-8"?>
+<p:properties xmlns:p="http://schemas.microsoft.com/office/2006/metadata/properties" xmlns:xsi="http://www.w3.org/2001/XMLSchema-instance" xmlns:pc="http://schemas.microsoft.com/office/infopath/2007/PartnerControls">
+  <documentManagement/>
+</p:properties>
+</file>
+
+<file path=customXml/item2.xml><?xml version="1.0" encoding="utf-8"?>
 <ct:contentTypeSchema xmlns:ct="http://schemas.microsoft.com/office/2006/metadata/contentType" xmlns:ma="http://schemas.microsoft.com/office/2006/metadata/properties/metaAttributes" ct:_="" ma:_="" ma:contentTypeName="Document" ma:contentTypeID="0x0101008D96276FB221D2458DB4C2C3ECBA07F1" ma:contentTypeVersion="2" ma:contentTypeDescription="Create a new document." ma:contentTypeScope="" ma:versionID="859989798b6e26277ca75e6a8b4419f1">
   <xsd:schema xmlns:xsd="http://www.w3.org/2001/XMLSchema" xmlns:xs="http://www.w3.org/2001/XMLSchema" xmlns:p="http://schemas.microsoft.com/office/2006/metadata/properties" xmlns:ns2="1d316c0c-82c1-4585-897b-2611a79a6fb5" targetNamespace="http://schemas.microsoft.com/office/2006/metadata/properties" ma:root="true" ma:fieldsID="8107d8e408fbb1879ff49f0f01ce86ee" ns2:_="">
     <xsd:import namespace="1d316c0c-82c1-4585-897b-2611a79a6fb5"/>
@@ -1388,7 +2251,7 @@
 </ct:contentTypeSchema>
 </file>
 
-<file path=customXml/item2.xml><?xml version="1.0" encoding="utf-8"?>
+<file path=customXml/item3.xml><?xml version="1.0" encoding="utf-8"?>
 <?mso-contentType ?>
 <FormTemplates xmlns="http://schemas.microsoft.com/sharepoint/v3/contenttype/forms">
   <Display>DocumentLibraryForm</Display>
@@ -1397,20 +2260,37 @@
 </FormTemplates>
 </file>
 
-<file path=customXml/item3.xml><?xml version="1.0" encoding="utf-8"?>
-<p:properties xmlns:p="http://schemas.microsoft.com/office/2006/metadata/properties" xmlns:xsi="http://www.w3.org/2001/XMLSchema-instance" xmlns:pc="http://schemas.microsoft.com/office/infopath/2007/PartnerControls">
-  <documentManagement/>
-</p:properties>
-</file>
-
 <file path=customXml/itemProps1.xml><?xml version="1.0" encoding="utf-8"?>
-<ds:datastoreItem xmlns:ds="http://schemas.openxmlformats.org/officeDocument/2006/customXml" ds:itemID="{FF5A122A-4C88-4CC4-AF94-DF863E6FBA71}"/>
+<ds:datastoreItem xmlns:ds="http://schemas.openxmlformats.org/officeDocument/2006/customXml" ds:itemID="{7ED073D3-7DB7-4044-B8FD-8236B678E755}">
+  <ds:schemaRefs>
+    <ds:schemaRef ds:uri="http://schemas.microsoft.com/office/2006/metadata/properties"/>
+    <ds:schemaRef ds:uri="http://schemas.microsoft.com/office/infopath/2007/PartnerControls"/>
+  </ds:schemaRefs>
+</ds:datastoreItem>
 </file>
 
 <file path=customXml/itemProps2.xml><?xml version="1.0" encoding="utf-8"?>
-<ds:datastoreItem xmlns:ds="http://schemas.openxmlformats.org/officeDocument/2006/customXml" ds:itemID="{C6A2D35C-1DD0-419D-BACF-AFC504E2C24A}"/>
+<ds:datastoreItem xmlns:ds="http://schemas.openxmlformats.org/officeDocument/2006/customXml" ds:itemID="{FF5A122A-4C88-4CC4-AF94-DF863E6FBA71}">
+  <ds:schemaRefs>
+    <ds:schemaRef ds:uri="http://schemas.microsoft.com/office/2006/metadata/contentType"/>
+    <ds:schemaRef ds:uri="http://schemas.microsoft.com/office/2006/metadata/properties/metaAttributes"/>
+    <ds:schemaRef ds:uri="http://www.w3.org/2001/XMLSchema"/>
+    <ds:schemaRef ds:uri="http://schemas.microsoft.com/office/2006/metadata/properties"/>
+    <ds:schemaRef ds:uri="1d316c0c-82c1-4585-897b-2611a79a6fb5"/>
+    <ds:schemaRef ds:uri="http://schemas.microsoft.com/office/2006/documentManagement/types"/>
+    <ds:schemaRef ds:uri="http://schemas.microsoft.com/office/infopath/2007/PartnerControls"/>
+    <ds:schemaRef ds:uri="http://schemas.openxmlformats.org/package/2006/metadata/core-properties"/>
+    <ds:schemaRef ds:uri="http://purl.org/dc/elements/1.1/"/>
+    <ds:schemaRef ds:uri="http://purl.org/dc/terms/"/>
+    <ds:schemaRef ds:uri="http://schemas.microsoft.com/internal/obd"/>
+  </ds:schemaRefs>
+</ds:datastoreItem>
 </file>
 
 <file path=customXml/itemProps3.xml><?xml version="1.0" encoding="utf-8"?>
-<ds:datastoreItem xmlns:ds="http://schemas.openxmlformats.org/officeDocument/2006/customXml" ds:itemID="{7ED073D3-7DB7-4044-B8FD-8236B678E755}"/>
+<ds:datastoreItem xmlns:ds="http://schemas.openxmlformats.org/officeDocument/2006/customXml" ds:itemID="{C6A2D35C-1DD0-419D-BACF-AFC504E2C24A}">
+  <ds:schemaRefs>
+    <ds:schemaRef ds:uri="http://schemas.microsoft.com/sharepoint/v3/contenttype/forms"/>
+  </ds:schemaRefs>
+</ds:datastoreItem>
 </file>
</xml_diff>